<commit_message>
add some images to visualise ideas a bit
</commit_message>
<xml_diff>
--- a/Розділ 1.docx
+++ b/Розділ 1.docx
@@ -520,6 +520,14 @@
           <w:sz w:val="28"/>
           <w:szCs w:val="28"/>
         </w:rPr>
+        <w:t>1 -</w:t>
+      </w:r>
+      <w:r>
+        <w:rPr>
+          <w:rFonts w:ascii="Times New Roman" w:hAnsi="Times New Roman" w:cs="Times New Roman"/>
+          <w:sz w:val="28"/>
+          <w:szCs w:val="28"/>
+        </w:rPr>
         <w:t xml:space="preserve"> </w:t>
       </w:r>
       <w:r>
@@ -673,15 +681,32 @@
           <w:bCs/>
           <w:sz w:val="28"/>
           <w:szCs w:val="28"/>
-        </w:rPr>
-      </w:pPr>
-      <w:r>
-        <w:rPr>
-          <w:rFonts w:ascii="Times New Roman" w:hAnsi="Times New Roman" w:cs="Times New Roman"/>
-          <w:sz w:val="28"/>
-          <w:szCs w:val="28"/>
-        </w:rPr>
-        <w:t xml:space="preserve">Рис. 1.1 – </w:t>
+          <w:lang w:val="en-US"/>
+        </w:rPr>
+      </w:pPr>
+      <w:r>
+        <w:rPr>
+          <w:rFonts w:ascii="Times New Roman" w:hAnsi="Times New Roman" w:cs="Times New Roman"/>
+          <w:sz w:val="28"/>
+          <w:szCs w:val="28"/>
+        </w:rPr>
+        <w:t>Рис. 1.</w:t>
+      </w:r>
+      <w:r>
+        <w:rPr>
+          <w:rFonts w:ascii="Times New Roman" w:hAnsi="Times New Roman" w:cs="Times New Roman"/>
+          <w:sz w:val="28"/>
+          <w:szCs w:val="28"/>
+        </w:rPr>
+        <w:t>2</w:t>
+      </w:r>
+      <w:r>
+        <w:rPr>
+          <w:rFonts w:ascii="Times New Roman" w:hAnsi="Times New Roman" w:cs="Times New Roman"/>
+          <w:sz w:val="28"/>
+          <w:szCs w:val="28"/>
+        </w:rPr>
+        <w:t xml:space="preserve"> – </w:t>
       </w:r>
       <w:r>
         <w:rPr>
@@ -691,8 +716,14 @@
         </w:rPr>
         <w:t>Проектний менеджмент</w:t>
       </w:r>
-      <w:bookmarkStart w:id="0" w:name="_GoBack"/>
-      <w:bookmarkEnd w:id="0"/>
+      <w:r>
+        <w:rPr>
+          <w:rFonts w:ascii="Times New Roman" w:hAnsi="Times New Roman" w:cs="Times New Roman"/>
+          <w:sz w:val="28"/>
+          <w:szCs w:val="28"/>
+        </w:rPr>
+        <w:t>.</w:t>
+      </w:r>
     </w:p>
     <w:p>
       <w:pPr>
@@ -744,6 +775,126 @@
           <w:szCs w:val="28"/>
         </w:rPr>
         <w:t xml:space="preserve">   - При аналізі предметної області важливо врахувати можливості інтеграції з іншими системами, які використовують географічні дані. Наприклад, інтеграція з системами навігації або сервісами доставки може покращити функціональність та цінність системи для користувачів.</w:t>
+      </w:r>
+    </w:p>
+    <w:p>
+      <w:pPr>
+        <w:spacing w:after="0" w:line="360" w:lineRule="auto"/>
+        <w:jc w:val="both"/>
+        <w:rPr>
+          <w:rFonts w:ascii="Times New Roman" w:hAnsi="Times New Roman" w:cs="Times New Roman"/>
+          <w:sz w:val="28"/>
+          <w:szCs w:val="28"/>
+        </w:rPr>
+      </w:pPr>
+      <w:r>
+        <w:rPr>
+          <w:noProof/>
+          <w:lang w:val="ru-RU" w:eastAsia="ru-RU"/>
+        </w:rPr>
+        <w:drawing>
+          <wp:inline distT="0" distB="0" distL="0" distR="0">
+            <wp:extent cx="5940425" cy="3181763"/>
+            <wp:effectExtent l="0" t="0" r="3175" b="0"/>
+            <wp:docPr id="6" name="Рисунок 6" descr="Як уміння Signy інтегруватися з будь-якими системами робить зручнішою вашу  співпрацю з контрагентами - Signy"/>
+            <wp:cNvGraphicFramePr>
+              <a:graphicFrameLocks xmlns:a="http://schemas.openxmlformats.org/drawingml/2006/main" noChangeAspect="1"/>
+            </wp:cNvGraphicFramePr>
+            <a:graphic xmlns:a="http://schemas.openxmlformats.org/drawingml/2006/main">
+              <a:graphicData uri="http://schemas.openxmlformats.org/drawingml/2006/picture">
+                <pic:pic xmlns:pic="http://schemas.openxmlformats.org/drawingml/2006/picture">
+                  <pic:nvPicPr>
+                    <pic:cNvPr id="0" name="Picture 11" descr="Як уміння Signy інтегруватися з будь-якими системами робить зручнішою вашу  співпрацю з контрагентами - Signy"/>
+                    <pic:cNvPicPr>
+                      <a:picLocks noChangeAspect="1" noChangeArrowheads="1"/>
+                    </pic:cNvPicPr>
+                  </pic:nvPicPr>
+                  <pic:blipFill>
+                    <a:blip r:embed="rId7">
+                      <a:extLst>
+                        <a:ext uri="{28A0092B-C50C-407E-A947-70E740481C1C}">
+                          <a14:useLocalDpi xmlns:a14="http://schemas.microsoft.com/office/drawing/2010/main" val="0"/>
+                        </a:ext>
+                      </a:extLst>
+                    </a:blip>
+                    <a:srcRect/>
+                    <a:stretch>
+                      <a:fillRect/>
+                    </a:stretch>
+                  </pic:blipFill>
+                  <pic:spPr bwMode="auto">
+                    <a:xfrm>
+                      <a:off x="0" y="0"/>
+                      <a:ext cx="5940425" cy="3181763"/>
+                    </a:xfrm>
+                    <a:prstGeom prst="rect">
+                      <a:avLst/>
+                    </a:prstGeom>
+                    <a:noFill/>
+                    <a:ln>
+                      <a:noFill/>
+                    </a:ln>
+                  </pic:spPr>
+                </pic:pic>
+              </a:graphicData>
+            </a:graphic>
+          </wp:inline>
+        </w:drawing>
+      </w:r>
+    </w:p>
+    <w:p>
+      <w:pPr>
+        <w:pStyle w:val="a3"/>
+        <w:spacing w:after="0" w:line="360" w:lineRule="auto"/>
+        <w:ind w:left="567"/>
+        <w:jc w:val="center"/>
+        <w:rPr>
+          <w:rFonts w:ascii="Times New Roman" w:hAnsi="Times New Roman" w:cs="Times New Roman"/>
+          <w:bCs/>
+          <w:sz w:val="28"/>
+          <w:szCs w:val="28"/>
+          <w:lang w:val="ru-RU"/>
+        </w:rPr>
+      </w:pPr>
+      <w:r>
+        <w:rPr>
+          <w:rFonts w:ascii="Times New Roman" w:hAnsi="Times New Roman" w:cs="Times New Roman"/>
+          <w:sz w:val="28"/>
+          <w:szCs w:val="28"/>
+        </w:rPr>
+        <w:t>Рис. 1.</w:t>
+      </w:r>
+      <w:r>
+        <w:rPr>
+          <w:rFonts w:ascii="Times New Roman" w:hAnsi="Times New Roman" w:cs="Times New Roman"/>
+          <w:sz w:val="28"/>
+          <w:szCs w:val="28"/>
+        </w:rPr>
+        <w:t>3</w:t>
+      </w:r>
+      <w:r>
+        <w:rPr>
+          <w:rFonts w:ascii="Times New Roman" w:hAnsi="Times New Roman" w:cs="Times New Roman"/>
+          <w:sz w:val="28"/>
+          <w:szCs w:val="28"/>
+        </w:rPr>
+        <w:t xml:space="preserve"> – </w:t>
+      </w:r>
+      <w:r>
+        <w:rPr>
+          <w:rFonts w:ascii="Times New Roman" w:hAnsi="Times New Roman" w:cs="Times New Roman"/>
+          <w:sz w:val="28"/>
+          <w:szCs w:val="28"/>
+        </w:rPr>
+        <w:t>Інтеграція з іншими системами</w:t>
+      </w:r>
+      <w:r>
+        <w:rPr>
+          <w:rFonts w:ascii="Times New Roman" w:hAnsi="Times New Roman" w:cs="Times New Roman"/>
+          <w:sz w:val="28"/>
+          <w:szCs w:val="28"/>
+        </w:rPr>
+        <w:t>.</w:t>
       </w:r>
     </w:p>
     <w:p>
@@ -842,7 +993,29 @@
           <w:sz w:val="28"/>
           <w:szCs w:val="28"/>
         </w:rPr>
-        <w:t xml:space="preserve">Перед тим, як розглядати приклади наявних систем, важливо розглянути деякі ключові принципи та переваги ознайомлення з ними. По-перше, вивчення існуючих систем дозволяє розробникам отримати унікальні </w:t>
+        <w:lastRenderedPageBreak/>
+        <w:t xml:space="preserve">Перед тим, як розглядати приклади наявних систем, важливо розглянути деякі ключові принципи та переваги ознайомлення з ними. </w:t>
+      </w:r>
+    </w:p>
+    <w:p>
+      <w:pPr>
+        <w:pStyle w:val="a3"/>
+        <w:spacing w:after="0" w:line="360" w:lineRule="auto"/>
+        <w:ind w:left="0" w:firstLine="567"/>
+        <w:jc w:val="both"/>
+        <w:rPr>
+          <w:rFonts w:ascii="Times New Roman" w:hAnsi="Times New Roman" w:cs="Times New Roman"/>
+          <w:sz w:val="28"/>
+          <w:szCs w:val="28"/>
+        </w:rPr>
+      </w:pPr>
+      <w:r>
+        <w:rPr>
+          <w:rFonts w:ascii="Times New Roman" w:hAnsi="Times New Roman" w:cs="Times New Roman"/>
+          <w:sz w:val="28"/>
+          <w:szCs w:val="28"/>
+        </w:rPr>
+        <w:t xml:space="preserve">По-перше, вивчення існуючих систем дозволяє розробникам отримати унікальні </w:t>
       </w:r>
       <w:proofErr w:type="spellStart"/>
       <w:r>
@@ -865,8 +1038,136 @@
     </w:p>
     <w:p>
       <w:pPr>
+        <w:spacing w:after="0" w:line="360" w:lineRule="auto"/>
+        <w:jc w:val="both"/>
+        <w:rPr>
+          <w:rFonts w:ascii="Times New Roman" w:hAnsi="Times New Roman" w:cs="Times New Roman"/>
+          <w:sz w:val="28"/>
+          <w:szCs w:val="28"/>
+        </w:rPr>
+      </w:pPr>
+      <w:r>
+        <w:rPr>
+          <w:noProof/>
+          <w:lang w:val="ru-RU" w:eastAsia="ru-RU"/>
+        </w:rPr>
+        <w:drawing>
+          <wp:inline distT="0" distB="0" distL="0" distR="0">
+            <wp:extent cx="5940425" cy="3900879"/>
+            <wp:effectExtent l="0" t="0" r="3175" b="4445"/>
+            <wp:docPr id="9" name="Рисунок 9" descr="Основні принципи роботи та кроки до створення Регуляторного хабу - Мережа  UPLAN"/>
+            <wp:cNvGraphicFramePr>
+              <a:graphicFrameLocks xmlns:a="http://schemas.openxmlformats.org/drawingml/2006/main" noChangeAspect="1"/>
+            </wp:cNvGraphicFramePr>
+            <a:graphic xmlns:a="http://schemas.openxmlformats.org/drawingml/2006/main">
+              <a:graphicData uri="http://schemas.openxmlformats.org/drawingml/2006/picture">
+                <pic:pic xmlns:pic="http://schemas.openxmlformats.org/drawingml/2006/picture">
+                  <pic:nvPicPr>
+                    <pic:cNvPr id="0" name="Picture 22" descr="Основні принципи роботи та кроки до створення Регуляторного хабу - Мережа  UPLAN"/>
+                    <pic:cNvPicPr>
+                      <a:picLocks noChangeAspect="1" noChangeArrowheads="1"/>
+                    </pic:cNvPicPr>
+                  </pic:nvPicPr>
+                  <pic:blipFill>
+                    <a:blip r:embed="rId8" cstate="print">
+                      <a:extLst>
+                        <a:ext uri="{28A0092B-C50C-407E-A947-70E740481C1C}">
+                          <a14:useLocalDpi xmlns:a14="http://schemas.microsoft.com/office/drawing/2010/main" val="0"/>
+                        </a:ext>
+                      </a:extLst>
+                    </a:blip>
+                    <a:srcRect/>
+                    <a:stretch>
+                      <a:fillRect/>
+                    </a:stretch>
+                  </pic:blipFill>
+                  <pic:spPr bwMode="auto">
+                    <a:xfrm>
+                      <a:off x="0" y="0"/>
+                      <a:ext cx="5940425" cy="3900879"/>
+                    </a:xfrm>
+                    <a:prstGeom prst="rect">
+                      <a:avLst/>
+                    </a:prstGeom>
+                    <a:noFill/>
+                    <a:ln>
+                      <a:noFill/>
+                    </a:ln>
+                  </pic:spPr>
+                </pic:pic>
+              </a:graphicData>
+            </a:graphic>
+          </wp:inline>
+        </w:drawing>
+      </w:r>
+    </w:p>
+    <w:p>
+      <w:pPr>
         <w:pStyle w:val="a3"/>
         <w:spacing w:after="0" w:line="360" w:lineRule="auto"/>
+        <w:ind w:left="567"/>
+        <w:jc w:val="center"/>
+        <w:rPr>
+          <w:rFonts w:ascii="Times New Roman" w:hAnsi="Times New Roman" w:cs="Times New Roman"/>
+          <w:bCs/>
+          <w:sz w:val="28"/>
+          <w:szCs w:val="28"/>
+          <w:lang w:val="ru-RU"/>
+        </w:rPr>
+      </w:pPr>
+      <w:r>
+        <w:rPr>
+          <w:rFonts w:ascii="Times New Roman" w:hAnsi="Times New Roman" w:cs="Times New Roman"/>
+          <w:sz w:val="28"/>
+          <w:szCs w:val="28"/>
+        </w:rPr>
+        <w:t>Рис. 1.</w:t>
+      </w:r>
+      <w:r>
+        <w:rPr>
+          <w:rFonts w:ascii="Times New Roman" w:hAnsi="Times New Roman" w:cs="Times New Roman"/>
+          <w:sz w:val="28"/>
+          <w:szCs w:val="28"/>
+        </w:rPr>
+        <w:t>4</w:t>
+      </w:r>
+      <w:r>
+        <w:rPr>
+          <w:rFonts w:ascii="Times New Roman" w:hAnsi="Times New Roman" w:cs="Times New Roman"/>
+          <w:sz w:val="28"/>
+          <w:szCs w:val="28"/>
+        </w:rPr>
+        <w:t xml:space="preserve"> – О</w:t>
+      </w:r>
+      <w:r>
+        <w:rPr>
+          <w:rFonts w:ascii="Times New Roman" w:hAnsi="Times New Roman" w:cs="Times New Roman"/>
+          <w:sz w:val="28"/>
+          <w:szCs w:val="28"/>
+        </w:rPr>
+        <w:t xml:space="preserve">знайомлення з </w:t>
+      </w:r>
+      <w:r>
+        <w:rPr>
+          <w:rFonts w:ascii="Times New Roman" w:hAnsi="Times New Roman" w:cs="Times New Roman"/>
+          <w:sz w:val="28"/>
+          <w:szCs w:val="28"/>
+        </w:rPr>
+        <w:t>принципами роботи наявних систем</w:t>
+      </w:r>
+      <w:r>
+        <w:rPr>
+          <w:rFonts w:ascii="Times New Roman" w:hAnsi="Times New Roman" w:cs="Times New Roman"/>
+          <w:sz w:val="28"/>
+          <w:szCs w:val="28"/>
+        </w:rPr>
+        <w:t>.</w:t>
+      </w:r>
+    </w:p>
+    <w:p>
+      <w:pPr>
+        <w:pStyle w:val="a3"/>
+        <w:spacing w:after="0" w:line="360" w:lineRule="auto"/>
         <w:ind w:left="0" w:firstLine="567"/>
         <w:jc w:val="both"/>
         <w:rPr>
@@ -886,8 +1187,137 @@
     </w:p>
     <w:p>
       <w:pPr>
+        <w:spacing w:after="0" w:line="360" w:lineRule="auto"/>
+        <w:jc w:val="both"/>
+        <w:rPr>
+          <w:rFonts w:ascii="Times New Roman" w:hAnsi="Times New Roman" w:cs="Times New Roman"/>
+          <w:sz w:val="28"/>
+          <w:szCs w:val="28"/>
+        </w:rPr>
+      </w:pPr>
+      <w:r>
+        <w:rPr>
+          <w:noProof/>
+          <w:lang w:val="ru-RU" w:eastAsia="ru-RU"/>
+        </w:rPr>
+        <w:lastRenderedPageBreak/>
+        <w:drawing>
+          <wp:inline distT="0" distB="0" distL="0" distR="0">
+            <wp:extent cx="5940425" cy="3709465"/>
+            <wp:effectExtent l="0" t="0" r="3175" b="5715"/>
+            <wp:docPr id="8" name="Рисунок 8" descr="Аналіз сайтів конкурентів: детальна інструкція — блог Idea Digital Agency"/>
+            <wp:cNvGraphicFramePr>
+              <a:graphicFrameLocks xmlns:a="http://schemas.openxmlformats.org/drawingml/2006/main" noChangeAspect="1"/>
+            </wp:cNvGraphicFramePr>
+            <a:graphic xmlns:a="http://schemas.openxmlformats.org/drawingml/2006/main">
+              <a:graphicData uri="http://schemas.openxmlformats.org/drawingml/2006/picture">
+                <pic:pic xmlns:pic="http://schemas.openxmlformats.org/drawingml/2006/picture">
+                  <pic:nvPicPr>
+                    <pic:cNvPr id="0" name="Picture 20" descr="Аналіз сайтів конкурентів: детальна інструкція — блог Idea Digital Agency"/>
+                    <pic:cNvPicPr>
+                      <a:picLocks noChangeAspect="1" noChangeArrowheads="1"/>
+                    </pic:cNvPicPr>
+                  </pic:nvPicPr>
+                  <pic:blipFill>
+                    <a:blip r:embed="rId9">
+                      <a:extLst>
+                        <a:ext uri="{28A0092B-C50C-407E-A947-70E740481C1C}">
+                          <a14:useLocalDpi xmlns:a14="http://schemas.microsoft.com/office/drawing/2010/main" val="0"/>
+                        </a:ext>
+                      </a:extLst>
+                    </a:blip>
+                    <a:srcRect/>
+                    <a:stretch>
+                      <a:fillRect/>
+                    </a:stretch>
+                  </pic:blipFill>
+                  <pic:spPr bwMode="auto">
+                    <a:xfrm>
+                      <a:off x="0" y="0"/>
+                      <a:ext cx="5940425" cy="3709465"/>
+                    </a:xfrm>
+                    <a:prstGeom prst="rect">
+                      <a:avLst/>
+                    </a:prstGeom>
+                    <a:noFill/>
+                    <a:ln>
+                      <a:noFill/>
+                    </a:ln>
+                  </pic:spPr>
+                </pic:pic>
+              </a:graphicData>
+            </a:graphic>
+          </wp:inline>
+        </w:drawing>
+      </w:r>
+    </w:p>
+    <w:p>
+      <w:pPr>
         <w:pStyle w:val="a3"/>
         <w:spacing w:after="0" w:line="360" w:lineRule="auto"/>
+        <w:ind w:left="567"/>
+        <w:jc w:val="center"/>
+        <w:rPr>
+          <w:rFonts w:ascii="Times New Roman" w:hAnsi="Times New Roman" w:cs="Times New Roman"/>
+          <w:bCs/>
+          <w:sz w:val="28"/>
+          <w:szCs w:val="28"/>
+          <w:lang w:val="ru-RU"/>
+        </w:rPr>
+      </w:pPr>
+      <w:r>
+        <w:rPr>
+          <w:rFonts w:ascii="Times New Roman" w:hAnsi="Times New Roman" w:cs="Times New Roman"/>
+          <w:sz w:val="28"/>
+          <w:szCs w:val="28"/>
+        </w:rPr>
+        <w:t>Рис. 1.</w:t>
+      </w:r>
+      <w:r>
+        <w:rPr>
+          <w:rFonts w:ascii="Times New Roman" w:hAnsi="Times New Roman" w:cs="Times New Roman"/>
+          <w:sz w:val="28"/>
+          <w:szCs w:val="28"/>
+        </w:rPr>
+        <w:t>5</w:t>
+      </w:r>
+      <w:r>
+        <w:rPr>
+          <w:rFonts w:ascii="Times New Roman" w:hAnsi="Times New Roman" w:cs="Times New Roman"/>
+          <w:sz w:val="28"/>
+          <w:szCs w:val="28"/>
+        </w:rPr>
+        <w:t xml:space="preserve"> – </w:t>
+      </w:r>
+      <w:r>
+        <w:rPr>
+          <w:rFonts w:ascii="Times New Roman" w:hAnsi="Times New Roman" w:cs="Times New Roman"/>
+          <w:sz w:val="28"/>
+          <w:szCs w:val="28"/>
+        </w:rPr>
+        <w:t>О</w:t>
+      </w:r>
+      <w:r>
+        <w:rPr>
+          <w:rFonts w:ascii="Times New Roman" w:hAnsi="Times New Roman" w:cs="Times New Roman"/>
+          <w:sz w:val="28"/>
+          <w:szCs w:val="28"/>
+        </w:rPr>
+        <w:t>знайомлення з існуючими системами</w:t>
+      </w:r>
+      <w:r>
+        <w:rPr>
+          <w:rFonts w:ascii="Times New Roman" w:hAnsi="Times New Roman" w:cs="Times New Roman"/>
+          <w:sz w:val="28"/>
+          <w:szCs w:val="28"/>
+        </w:rPr>
+        <w:t>.</w:t>
+      </w:r>
+    </w:p>
+    <w:p>
+      <w:pPr>
+        <w:pStyle w:val="a3"/>
+        <w:spacing w:after="0" w:line="360" w:lineRule="auto"/>
         <w:ind w:left="0" w:firstLine="567"/>
         <w:jc w:val="both"/>
         <w:rPr>
@@ -896,11 +1326,168 @@
           <w:szCs w:val="28"/>
         </w:rPr>
       </w:pPr>
+      <w:r>
+        <w:rPr>
+          <w:rFonts w:ascii="Times New Roman" w:hAnsi="Times New Roman" w:cs="Times New Roman"/>
+          <w:sz w:val="28"/>
+          <w:szCs w:val="28"/>
+        </w:rPr>
+        <w:t>По-третє, аналіз існуючих рішень допомагає зрозуміти потреби користувачів та ринкові вимоги. Це дозволяє зорієнтуватися на конкретні проблеми, які потрібно вирішити, та спрямовує розробку в тому напрямку, що максимально відповідає потребам користувачів.</w:t>
+      </w:r>
+    </w:p>
+    <w:p>
+      <w:pPr>
+        <w:spacing w:after="0" w:line="360" w:lineRule="auto"/>
+        <w:jc w:val="both"/>
+        <w:rPr>
+          <w:rFonts w:ascii="Times New Roman" w:hAnsi="Times New Roman" w:cs="Times New Roman"/>
+          <w:sz w:val="28"/>
+          <w:szCs w:val="28"/>
+        </w:rPr>
+      </w:pPr>
+      <w:r>
+        <w:rPr>
+          <w:noProof/>
+          <w:lang w:val="ru-RU" w:eastAsia="ru-RU"/>
+        </w:rPr>
+        <w:drawing>
+          <wp:inline distT="0" distB="0" distL="0" distR="0">
+            <wp:extent cx="5940425" cy="2639656"/>
+            <wp:effectExtent l="0" t="0" r="3175" b="8890"/>
+            <wp:docPr id="10" name="Рисунок 10" descr="Новий Експрес-аналіз: персоналізуйте й перевіряйте швидше — YouControl"/>
+            <wp:cNvGraphicFramePr>
+              <a:graphicFrameLocks xmlns:a="http://schemas.openxmlformats.org/drawingml/2006/main" noChangeAspect="1"/>
+            </wp:cNvGraphicFramePr>
+            <a:graphic xmlns:a="http://schemas.openxmlformats.org/drawingml/2006/main">
+              <a:graphicData uri="http://schemas.openxmlformats.org/drawingml/2006/picture">
+                <pic:pic xmlns:pic="http://schemas.openxmlformats.org/drawingml/2006/picture">
+                  <pic:nvPicPr>
+                    <pic:cNvPr id="0" name="Picture 24" descr="Новий Експрес-аналіз: персоналізуйте й перевіряйте швидше — YouControl"/>
+                    <pic:cNvPicPr>
+                      <a:picLocks noChangeAspect="1" noChangeArrowheads="1"/>
+                    </pic:cNvPicPr>
+                  </pic:nvPicPr>
+                  <pic:blipFill>
+                    <a:blip r:embed="rId10">
+                      <a:extLst>
+                        <a:ext uri="{28A0092B-C50C-407E-A947-70E740481C1C}">
+                          <a14:useLocalDpi xmlns:a14="http://schemas.microsoft.com/office/drawing/2010/main" val="0"/>
+                        </a:ext>
+                      </a:extLst>
+                    </a:blip>
+                    <a:srcRect/>
+                    <a:stretch>
+                      <a:fillRect/>
+                    </a:stretch>
+                  </pic:blipFill>
+                  <pic:spPr bwMode="auto">
+                    <a:xfrm>
+                      <a:off x="0" y="0"/>
+                      <a:ext cx="5940425" cy="2639656"/>
+                    </a:xfrm>
+                    <a:prstGeom prst="rect">
+                      <a:avLst/>
+                    </a:prstGeom>
+                    <a:noFill/>
+                    <a:ln>
+                      <a:noFill/>
+                    </a:ln>
+                  </pic:spPr>
+                </pic:pic>
+              </a:graphicData>
+            </a:graphic>
+          </wp:inline>
+        </w:drawing>
+      </w:r>
     </w:p>
     <w:p>
       <w:pPr>
         <w:pStyle w:val="a3"/>
         <w:spacing w:after="0" w:line="360" w:lineRule="auto"/>
+        <w:ind w:left="567"/>
+        <w:jc w:val="center"/>
+        <w:rPr>
+          <w:rFonts w:ascii="Times New Roman" w:hAnsi="Times New Roman" w:cs="Times New Roman"/>
+          <w:bCs/>
+          <w:sz w:val="28"/>
+          <w:szCs w:val="28"/>
+          <w:lang w:val="ru-RU"/>
+        </w:rPr>
+      </w:pPr>
+      <w:r>
+        <w:rPr>
+          <w:rFonts w:ascii="Times New Roman" w:hAnsi="Times New Roman" w:cs="Times New Roman"/>
+          <w:sz w:val="28"/>
+          <w:szCs w:val="28"/>
+        </w:rPr>
+        <w:t>Рис. 1.</w:t>
+      </w:r>
+      <w:r>
+        <w:rPr>
+          <w:rFonts w:ascii="Times New Roman" w:hAnsi="Times New Roman" w:cs="Times New Roman"/>
+          <w:sz w:val="28"/>
+          <w:szCs w:val="28"/>
+        </w:rPr>
+        <w:t>6</w:t>
+      </w:r>
+      <w:r>
+        <w:rPr>
+          <w:rFonts w:ascii="Times New Roman" w:hAnsi="Times New Roman" w:cs="Times New Roman"/>
+          <w:sz w:val="28"/>
+          <w:szCs w:val="28"/>
+        </w:rPr>
+        <w:t xml:space="preserve"> –</w:t>
+      </w:r>
+      <w:r>
+        <w:rPr>
+          <w:rFonts w:ascii="Times New Roman" w:hAnsi="Times New Roman" w:cs="Times New Roman"/>
+          <w:sz w:val="28"/>
+          <w:szCs w:val="28"/>
+        </w:rPr>
+        <w:t xml:space="preserve"> Аналіз існуючих рішень</w:t>
+      </w:r>
+      <w:r>
+        <w:rPr>
+          <w:rFonts w:ascii="Times New Roman" w:hAnsi="Times New Roman" w:cs="Times New Roman"/>
+          <w:sz w:val="28"/>
+          <w:szCs w:val="28"/>
+        </w:rPr>
+        <w:t>.</w:t>
+      </w:r>
+    </w:p>
+    <w:p>
+      <w:pPr>
+        <w:spacing w:after="0" w:line="360" w:lineRule="auto"/>
+        <w:jc w:val="both"/>
+        <w:rPr>
+          <w:rFonts w:ascii="Times New Roman" w:hAnsi="Times New Roman" w:cs="Times New Roman"/>
+          <w:sz w:val="28"/>
+          <w:szCs w:val="28"/>
+          <w:lang w:val="ru-RU"/>
+        </w:rPr>
+      </w:pPr>
+    </w:p>
+    <w:p>
+      <w:pPr>
+        <w:rPr>
+          <w:rFonts w:ascii="Times New Roman" w:hAnsi="Times New Roman" w:cs="Times New Roman"/>
+          <w:sz w:val="28"/>
+          <w:szCs w:val="28"/>
+        </w:rPr>
+      </w:pPr>
+      <w:r>
+        <w:rPr>
+          <w:rFonts w:ascii="Times New Roman" w:hAnsi="Times New Roman" w:cs="Times New Roman"/>
+          <w:sz w:val="28"/>
+          <w:szCs w:val="28"/>
+        </w:rPr>
+        <w:br w:type="page"/>
+      </w:r>
+    </w:p>
+    <w:p>
+      <w:pPr>
+        <w:pStyle w:val="a3"/>
+        <w:spacing w:after="0" w:line="360" w:lineRule="auto"/>
         <w:ind w:left="0" w:firstLine="567"/>
         <w:jc w:val="both"/>
         <w:rPr>
@@ -916,27 +1503,6 @@
           <w:szCs w:val="28"/>
         </w:rPr>
         <w:lastRenderedPageBreak/>
-        <w:t>По-третє, аналіз існуючих рішень допомагає зрозуміти потреби користувачів та ринкові вимоги. Це дозволяє зорієнтуватися на конкретні проблеми, які потрібно вирішити, та спрямовує розробку в тому напрямку, що максимально відповідає потребам користувачів.</w:t>
-      </w:r>
-    </w:p>
-    <w:p>
-      <w:pPr>
-        <w:pStyle w:val="a3"/>
-        <w:spacing w:after="0" w:line="360" w:lineRule="auto"/>
-        <w:ind w:left="0" w:firstLine="567"/>
-        <w:jc w:val="both"/>
-        <w:rPr>
-          <w:rFonts w:ascii="Times New Roman" w:hAnsi="Times New Roman" w:cs="Times New Roman"/>
-          <w:sz w:val="28"/>
-          <w:szCs w:val="28"/>
-        </w:rPr>
-      </w:pPr>
-      <w:r>
-        <w:rPr>
-          <w:rFonts w:ascii="Times New Roman" w:hAnsi="Times New Roman" w:cs="Times New Roman"/>
-          <w:sz w:val="28"/>
-          <w:szCs w:val="28"/>
-        </w:rPr>
         <w:t xml:space="preserve">Наприклад, якщо ми розробляємо систему управління проектами, ознайомлення з існуючими рішеннями, такими як </w:t>
       </w:r>
       <w:proofErr w:type="spellStart"/>
@@ -1169,7 +1735,7 @@
                     </pic:cNvPicPr>
                   </pic:nvPicPr>
                   <pic:blipFill>
-                    <a:blip r:embed="rId7">
+                    <a:blip r:embed="rId11">
                       <a:extLst>
                         <a:ext uri="{28A0092B-C50C-407E-A947-70E740481C1C}">
                           <a14:useLocalDpi xmlns:a14="http://schemas.microsoft.com/office/drawing/2010/main" val="0"/>
@@ -1221,7 +1787,15 @@
           <w:sz w:val="28"/>
           <w:szCs w:val="28"/>
         </w:rPr>
-        <w:t xml:space="preserve">Рис. 1.1 – </w:t>
+        <w:t>Рис. 1.7</w:t>
+      </w:r>
+      <w:r>
+        <w:rPr>
+          <w:rFonts w:ascii="Times New Roman" w:hAnsi="Times New Roman" w:cs="Times New Roman"/>
+          <w:sz w:val="28"/>
+          <w:szCs w:val="28"/>
+        </w:rPr>
+        <w:t xml:space="preserve"> – </w:t>
       </w:r>
       <w:r>
         <w:rPr>
@@ -1400,7 +1974,7 @@
                     </pic:cNvPicPr>
                   </pic:nvPicPr>
                   <pic:blipFill>
-                    <a:blip r:embed="rId8" cstate="print">
+                    <a:blip r:embed="rId12" cstate="print">
                       <a:extLst>
                         <a:ext uri="{28A0092B-C50C-407E-A947-70E740481C1C}">
                           <a14:useLocalDpi xmlns:a14="http://schemas.microsoft.com/office/drawing/2010/main" val="0"/>
@@ -1452,7 +2026,15 @@
           <w:sz w:val="28"/>
           <w:szCs w:val="28"/>
         </w:rPr>
-        <w:t xml:space="preserve">Рис. 1.1 – </w:t>
+        <w:t>Рис. 1.8</w:t>
+      </w:r>
+      <w:r>
+        <w:rPr>
+          <w:rFonts w:ascii="Times New Roman" w:hAnsi="Times New Roman" w:cs="Times New Roman"/>
+          <w:sz w:val="28"/>
+          <w:szCs w:val="28"/>
+        </w:rPr>
+        <w:t xml:space="preserve"> – </w:t>
       </w:r>
       <w:proofErr w:type="spellStart"/>
       <w:r>
@@ -1651,7 +2233,7 @@
                     </pic:cNvPicPr>
                   </pic:nvPicPr>
                   <pic:blipFill>
-                    <a:blip r:embed="rId9">
+                    <a:blip r:embed="rId13">
                       <a:extLst>
                         <a:ext uri="{28A0092B-C50C-407E-A947-70E740481C1C}">
                           <a14:useLocalDpi xmlns:a14="http://schemas.microsoft.com/office/drawing/2010/main" val="0"/>
@@ -1701,7 +2283,17 @@
           <w:sz w:val="28"/>
           <w:szCs w:val="28"/>
         </w:rPr>
-        <w:t xml:space="preserve">Рис. 1.1 – </w:t>
+        <w:t>Рис. 1.9</w:t>
+      </w:r>
+      <w:bookmarkStart w:id="0" w:name="_GoBack"/>
+      <w:bookmarkEnd w:id="0"/>
+      <w:r>
+        <w:rPr>
+          <w:rFonts w:ascii="Times New Roman" w:hAnsi="Times New Roman" w:cs="Times New Roman"/>
+          <w:sz w:val="28"/>
+          <w:szCs w:val="28"/>
+        </w:rPr>
+        <w:t xml:space="preserve"> – </w:t>
       </w:r>
       <w:r>
         <w:rPr>

</xml_diff>